<commit_message>
Completed the tasks for preliminary preparation
</commit_message>
<xml_diff>
--- a/laboratory-work-2/Лабораторна робота №2.docx
+++ b/laboratory-work-2/Лабораторна робота №2.docx
@@ -667,7 +667,7 @@
       <w:pPr>
         <w:numPr>
           <w:ilvl w:val="0"/>
-          <w:numId w:val="2"/>
+          <w:numId w:val="5"/>
         </w:numPr>
         <w:ind w:left="425.19685039370086" w:hanging="360"/>
         <w:jc w:val="both"/>
@@ -689,7 +689,7 @@
       <w:pPr>
         <w:numPr>
           <w:ilvl w:val="0"/>
-          <w:numId w:val="2"/>
+          <w:numId w:val="5"/>
         </w:numPr>
         <w:ind w:left="425.19685039370086" w:hanging="360"/>
         <w:jc w:val="both"/>
@@ -881,99 +881,1615 @@
         <w:spacing w:line="276" w:lineRule="auto"/>
         <w:jc w:val="both"/>
         <w:rPr>
-          <w:b w:val="0"/>
-          <w:color w:val="000000"/>
-          <w:sz w:val="28"/>
-          <w:szCs w:val="28"/>
-        </w:rPr>
-      </w:pPr>
-      <w:r>
-        <w:rPr>
-          <w:b w:val="1"/>
-          <w:color w:val="000000"/>
-          <w:sz w:val="28"/>
-          <w:szCs w:val="28"/>
-          <w:rtl w:val="0"/>
-        </w:rPr>
-        <w:t xml:space="preserve">Завдання для попередньої підготовки: </w:t>
-      </w:r>
-      <w:r>
-        <w:rPr>
           <w:b w:val="1"/>
           <w:i w:val="1"/>
           <w:color w:val="ff0000"/>
           <w:sz w:val="28"/>
           <w:szCs w:val="28"/>
-          <w:rtl w:val="0"/>
-        </w:rPr>
-        <w:t xml:space="preserve">Created by Vlad Sapozhnyk</w:t>
-      </w:r>
-      <w:r>
-        <w:rPr>
-          <w:rtl w:val="0"/>
-        </w:rPr>
-        <w:br w:type="textWrapping"/>
-      </w:r>
-      <w:r>
-        <w:rPr>
-          <w:rtl w:val="0"/>
-        </w:rPr>
-      </w:r>
-    </w:p>
-    <w:p>
-      <w:pPr>
-        <w:spacing w:line="276" w:lineRule="auto"/>
+        </w:rPr>
+      </w:pPr>
+      <w:r>
+        <w:rPr>
+          <w:b w:val="1"/>
+          <w:color w:val="000000"/>
+          <w:sz w:val="28"/>
+          <w:szCs w:val="28"/>
+          <w:rtl w:val="0"/>
+        </w:rPr>
+        <w:t xml:space="preserve">Завдання для попередньої підготовки: </w:t>
+      </w:r>
+      <w:r>
         <w:rPr>
           <w:b w:val="1"/>
           <w:i w:val="1"/>
           <w:color w:val="ff0000"/>
           <w:sz w:val="28"/>
           <w:szCs w:val="28"/>
-        </w:rPr>
-      </w:pPr>
-      <w:r>
-        <w:rPr>
-          <w:b w:val="1"/>
-          <w:sz w:val="28"/>
-          <w:szCs w:val="28"/>
-          <w:rtl w:val="0"/>
-        </w:rPr>
-        <w:t xml:space="preserve">Хід роботи.  </w:t>
-      </w:r>
-      <w:r>
+          <w:rtl w:val="0"/>
+        </w:rPr>
+        <w:t xml:space="preserve">Created by Vlad Sapozhnyk</w:t>
+      </w:r>
+    </w:p>
+    <w:p>
+      <w:pPr>
+        <w:numPr>
+          <w:ilvl w:val="0"/>
+          <w:numId w:val="3"/>
+        </w:numPr>
+        <w:spacing w:line="276" w:lineRule="auto"/>
+        <w:ind w:left="425.19685039370086" w:hanging="360"/>
+        <w:jc w:val="both"/>
+        <w:rPr>
+          <w:u w:val="none"/>
+        </w:rPr>
+      </w:pPr>
+      <w:r>
+        <w:rPr>
+          <w:sz w:val="28"/>
+          <w:szCs w:val="28"/>
+          <w:rtl w:val="0"/>
+        </w:rPr>
+        <w:t xml:space="preserve">Прочитайте короткі теоретичні відомості до лабораторної роботи та зробіть невеликий словник базових англійських термінів з питань призначення команд та їх параметрів.</w:t>
+      </w:r>
+    </w:p>
+    <w:p>
+      <w:pPr>
+        <w:spacing w:line="276" w:lineRule="auto"/>
+        <w:ind w:left="0" w:firstLine="0"/>
+        <w:jc w:val="both"/>
+        <w:rPr>
+          <w:sz w:val="28"/>
+          <w:szCs w:val="28"/>
+        </w:rPr>
+      </w:pPr>
+      <w:r>
+        <w:rPr>
+          <w:rtl w:val="0"/>
+        </w:rPr>
+      </w:r>
+    </w:p>
+    <w:p>
+      <w:pPr>
+        <w:spacing w:line="276" w:lineRule="auto"/>
+        <w:jc w:val="center"/>
+        <w:rPr>
+          <w:sz w:val="28"/>
+          <w:szCs w:val="28"/>
+        </w:rPr>
+      </w:pPr>
+      <w:r>
+        <w:rPr>
+          <w:sz w:val="28"/>
+          <w:szCs w:val="28"/>
+          <w:rtl w:val="0"/>
+        </w:rPr>
+        <w:t xml:space="preserve">Glossary of terms </w:t>
+      </w:r>
+    </w:p>
+    <w:tbl>
+      <w:tblPr>
+        <w:tblStyle w:val="Table1"/>
+        <w:tblW w:w="11108.0" w:type="dxa"/>
+        <w:jc w:val="left"/>
+        <w:tblBorders>
+          <w:top w:color="000000" w:space="0" w:sz="8" w:val="single"/>
+          <w:left w:color="000000" w:space="0" w:sz="8" w:val="single"/>
+          <w:bottom w:color="000000" w:space="0" w:sz="8" w:val="single"/>
+          <w:right w:color="000000" w:space="0" w:sz="8" w:val="single"/>
+          <w:insideH w:color="000000" w:space="0" w:sz="8" w:val="single"/>
+          <w:insideV w:color="000000" w:space="0" w:sz="8" w:val="single"/>
+        </w:tblBorders>
+        <w:tblLayout w:type="fixed"/>
+        <w:tblLook w:val="0600"/>
+      </w:tblPr>
+      <w:tblGrid>
+        <w:gridCol w:w="5554"/>
+        <w:gridCol w:w="5554"/>
+        <w:tblGridChange w:id="0">
+          <w:tblGrid>
+            <w:gridCol w:w="5554"/>
+            <w:gridCol w:w="5554"/>
+          </w:tblGrid>
+        </w:tblGridChange>
+      </w:tblGrid>
+      <w:tr>
+        <w:trPr>
+          <w:cantSplit w:val="0"/>
+          <w:tblHeader w:val="0"/>
+        </w:trPr>
+        <w:tc>
+          <w:tcPr>
+            <w:shd w:fill="auto" w:val="clear"/>
+            <w:tcMar>
+              <w:top w:w="100.0" w:type="dxa"/>
+              <w:left w:w="100.0" w:type="dxa"/>
+              <w:bottom w:w="100.0" w:type="dxa"/>
+              <w:right w:w="100.0" w:type="dxa"/>
+            </w:tcMar>
+            <w:vAlign w:val="top"/>
+          </w:tcPr>
+          <w:p>
+            <w:pPr>
+              <w:keepNext w:val="0"/>
+              <w:keepLines w:val="0"/>
+              <w:pageBreakBefore w:val="0"/>
+              <w:widowControl w:val="0"/>
+              <w:pBdr>
+                <w:top w:space="0" w:sz="0" w:val="nil"/>
+                <w:left w:space="0" w:sz="0" w:val="nil"/>
+                <w:bottom w:space="0" w:sz="0" w:val="nil"/>
+                <w:right w:space="0" w:sz="0" w:val="nil"/>
+                <w:between w:space="0" w:sz="0" w:val="nil"/>
+              </w:pBdr>
+              <w:shd w:fill="auto" w:val="clear"/>
+              <w:spacing w:after="0" w:before="0" w:line="240" w:lineRule="auto"/>
+              <w:ind w:left="0" w:right="0" w:firstLine="0"/>
+              <w:jc w:val="center"/>
+              <w:rPr>
+                <w:sz w:val="28"/>
+                <w:szCs w:val="28"/>
+              </w:rPr>
+            </w:pPr>
+            <w:r>
+              <w:rPr>
+                <w:sz w:val="28"/>
+                <w:szCs w:val="28"/>
+                <w:rtl w:val="0"/>
+              </w:rPr>
+              <w:t xml:space="preserve">Graphical User Interface (GUI)</w:t>
+            </w:r>
+          </w:p>
+        </w:tc>
+        <w:tc>
+          <w:tcPr>
+            <w:shd w:fill="auto" w:val="clear"/>
+            <w:tcMar>
+              <w:top w:w="100.0" w:type="dxa"/>
+              <w:left w:w="100.0" w:type="dxa"/>
+              <w:bottom w:w="100.0" w:type="dxa"/>
+              <w:right w:w="100.0" w:type="dxa"/>
+            </w:tcMar>
+            <w:vAlign w:val="top"/>
+          </w:tcPr>
+          <w:p>
+            <w:pPr>
+              <w:keepNext w:val="0"/>
+              <w:keepLines w:val="0"/>
+              <w:pageBreakBefore w:val="0"/>
+              <w:widowControl w:val="0"/>
+              <w:pBdr>
+                <w:top w:space="0" w:sz="0" w:val="nil"/>
+                <w:left w:space="0" w:sz="0" w:val="nil"/>
+                <w:bottom w:space="0" w:sz="0" w:val="nil"/>
+                <w:right w:space="0" w:sz="0" w:val="nil"/>
+                <w:between w:space="0" w:sz="0" w:val="nil"/>
+              </w:pBdr>
+              <w:shd w:fill="auto" w:val="clear"/>
+              <w:spacing w:after="0" w:before="0" w:line="240" w:lineRule="auto"/>
+              <w:ind w:left="0" w:right="0" w:firstLine="0"/>
+              <w:jc w:val="center"/>
+              <w:rPr>
+                <w:sz w:val="28"/>
+                <w:szCs w:val="28"/>
+              </w:rPr>
+            </w:pPr>
+            <w:r>
+              <w:rPr>
+                <w:sz w:val="28"/>
+                <w:szCs w:val="28"/>
+                <w:rtl w:val="0"/>
+              </w:rPr>
+              <w:t xml:space="preserve">Графічний інтерфейс користувача</w:t>
+            </w:r>
+          </w:p>
+        </w:tc>
+      </w:tr>
+      <w:tr>
+        <w:trPr>
+          <w:cantSplit w:val="0"/>
+          <w:tblHeader w:val="0"/>
+        </w:trPr>
+        <w:tc>
+          <w:tcPr>
+            <w:shd w:fill="auto" w:val="clear"/>
+            <w:tcMar>
+              <w:top w:w="100.0" w:type="dxa"/>
+              <w:left w:w="100.0" w:type="dxa"/>
+              <w:bottom w:w="100.0" w:type="dxa"/>
+              <w:right w:w="100.0" w:type="dxa"/>
+            </w:tcMar>
+            <w:vAlign w:val="top"/>
+          </w:tcPr>
+          <w:p>
+            <w:pPr>
+              <w:keepNext w:val="0"/>
+              <w:keepLines w:val="0"/>
+              <w:pageBreakBefore w:val="0"/>
+              <w:widowControl w:val="0"/>
+              <w:pBdr>
+                <w:top w:space="0" w:sz="0" w:val="nil"/>
+                <w:left w:space="0" w:sz="0" w:val="nil"/>
+                <w:bottom w:space="0" w:sz="0" w:val="nil"/>
+                <w:right w:space="0" w:sz="0" w:val="nil"/>
+                <w:between w:space="0" w:sz="0" w:val="nil"/>
+              </w:pBdr>
+              <w:shd w:fill="auto" w:val="clear"/>
+              <w:spacing w:after="0" w:before="0" w:line="240" w:lineRule="auto"/>
+              <w:ind w:left="0" w:right="0" w:firstLine="0"/>
+              <w:jc w:val="center"/>
+              <w:rPr>
+                <w:sz w:val="28"/>
+                <w:szCs w:val="28"/>
+              </w:rPr>
+            </w:pPr>
+            <w:r>
+              <w:rPr>
+                <w:sz w:val="28"/>
+                <w:szCs w:val="28"/>
+                <w:rtl w:val="0"/>
+              </w:rPr>
+              <w:t xml:space="preserve">Command line interface (CLI)</w:t>
+            </w:r>
+          </w:p>
+        </w:tc>
+        <w:tc>
+          <w:tcPr>
+            <w:shd w:fill="auto" w:val="clear"/>
+            <w:tcMar>
+              <w:top w:w="100.0" w:type="dxa"/>
+              <w:left w:w="100.0" w:type="dxa"/>
+              <w:bottom w:w="100.0" w:type="dxa"/>
+              <w:right w:w="100.0" w:type="dxa"/>
+            </w:tcMar>
+            <w:vAlign w:val="top"/>
+          </w:tcPr>
+          <w:p>
+            <w:pPr>
+              <w:keepNext w:val="0"/>
+              <w:keepLines w:val="0"/>
+              <w:pageBreakBefore w:val="0"/>
+              <w:widowControl w:val="0"/>
+              <w:pBdr>
+                <w:top w:space="0" w:sz="0" w:val="nil"/>
+                <w:left w:space="0" w:sz="0" w:val="nil"/>
+                <w:bottom w:space="0" w:sz="0" w:val="nil"/>
+                <w:right w:space="0" w:sz="0" w:val="nil"/>
+                <w:between w:space="0" w:sz="0" w:val="nil"/>
+              </w:pBdr>
+              <w:shd w:fill="auto" w:val="clear"/>
+              <w:spacing w:after="0" w:before="0" w:line="240" w:lineRule="auto"/>
+              <w:ind w:left="0" w:right="0" w:firstLine="0"/>
+              <w:jc w:val="center"/>
+              <w:rPr>
+                <w:sz w:val="28"/>
+                <w:szCs w:val="28"/>
+              </w:rPr>
+            </w:pPr>
+            <w:r>
+              <w:rPr>
+                <w:sz w:val="28"/>
+                <w:szCs w:val="28"/>
+                <w:rtl w:val="0"/>
+              </w:rPr>
+              <w:t xml:space="preserve">Інтерфейс командного рядка</w:t>
+            </w:r>
+          </w:p>
+        </w:tc>
+      </w:tr>
+      <w:tr>
+        <w:trPr>
+          <w:cantSplit w:val="0"/>
+          <w:tblHeader w:val="0"/>
+        </w:trPr>
+        <w:tc>
+          <w:tcPr>
+            <w:shd w:fill="auto" w:val="clear"/>
+            <w:tcMar>
+              <w:top w:w="100.0" w:type="dxa"/>
+              <w:left w:w="100.0" w:type="dxa"/>
+              <w:bottom w:w="100.0" w:type="dxa"/>
+              <w:right w:w="100.0" w:type="dxa"/>
+            </w:tcMar>
+            <w:vAlign w:val="top"/>
+          </w:tcPr>
+          <w:p>
+            <w:pPr>
+              <w:keepNext w:val="0"/>
+              <w:keepLines w:val="0"/>
+              <w:pageBreakBefore w:val="0"/>
+              <w:widowControl w:val="0"/>
+              <w:pBdr>
+                <w:top w:space="0" w:sz="0" w:val="nil"/>
+                <w:left w:space="0" w:sz="0" w:val="nil"/>
+                <w:bottom w:space="0" w:sz="0" w:val="nil"/>
+                <w:right w:space="0" w:sz="0" w:val="nil"/>
+                <w:between w:space="0" w:sz="0" w:val="nil"/>
+              </w:pBdr>
+              <w:shd w:fill="auto" w:val="clear"/>
+              <w:spacing w:after="0" w:before="0" w:line="240" w:lineRule="auto"/>
+              <w:ind w:left="0" w:right="0" w:firstLine="0"/>
+              <w:jc w:val="center"/>
+              <w:rPr>
+                <w:sz w:val="28"/>
+                <w:szCs w:val="28"/>
+              </w:rPr>
+            </w:pPr>
+            <w:r>
+              <w:rPr>
+                <w:sz w:val="28"/>
+                <w:szCs w:val="28"/>
+                <w:rtl w:val="0"/>
+              </w:rPr>
+              <w:t xml:space="preserve">Terminal based on a graphical user interface</w:t>
+            </w:r>
+          </w:p>
+        </w:tc>
+        <w:tc>
+          <w:tcPr>
+            <w:shd w:fill="auto" w:val="clear"/>
+            <w:tcMar>
+              <w:top w:w="100.0" w:type="dxa"/>
+              <w:left w:w="100.0" w:type="dxa"/>
+              <w:bottom w:w="100.0" w:type="dxa"/>
+              <w:right w:w="100.0" w:type="dxa"/>
+            </w:tcMar>
+            <w:vAlign w:val="top"/>
+          </w:tcPr>
+          <w:p>
+            <w:pPr>
+              <w:keepNext w:val="0"/>
+              <w:keepLines w:val="0"/>
+              <w:pageBreakBefore w:val="0"/>
+              <w:widowControl w:val="0"/>
+              <w:pBdr>
+                <w:top w:space="0" w:sz="0" w:val="nil"/>
+                <w:left w:space="0" w:sz="0" w:val="nil"/>
+                <w:bottom w:space="0" w:sz="0" w:val="nil"/>
+                <w:right w:space="0" w:sz="0" w:val="nil"/>
+                <w:between w:space="0" w:sz="0" w:val="nil"/>
+              </w:pBdr>
+              <w:shd w:fill="auto" w:val="clear"/>
+              <w:spacing w:after="0" w:before="0" w:line="240" w:lineRule="auto"/>
+              <w:ind w:left="0" w:right="0" w:firstLine="0"/>
+              <w:jc w:val="center"/>
+              <w:rPr>
+                <w:sz w:val="28"/>
+                <w:szCs w:val="28"/>
+              </w:rPr>
+            </w:pPr>
+            <w:r>
+              <w:rPr>
+                <w:sz w:val="28"/>
+                <w:szCs w:val="28"/>
+                <w:rtl w:val="0"/>
+              </w:rPr>
+              <w:t xml:space="preserve">Термінал на основі графічного інтерфейсу користувача</w:t>
+            </w:r>
+          </w:p>
+        </w:tc>
+      </w:tr>
+      <w:tr>
+        <w:trPr>
+          <w:cantSplit w:val="0"/>
+          <w:tblHeader w:val="0"/>
+        </w:trPr>
+        <w:tc>
+          <w:tcPr>
+            <w:shd w:fill="auto" w:val="clear"/>
+            <w:tcMar>
+              <w:top w:w="100.0" w:type="dxa"/>
+              <w:left w:w="100.0" w:type="dxa"/>
+              <w:bottom w:w="100.0" w:type="dxa"/>
+              <w:right w:w="100.0" w:type="dxa"/>
+            </w:tcMar>
+            <w:vAlign w:val="top"/>
+          </w:tcPr>
+          <w:p>
+            <w:pPr>
+              <w:keepNext w:val="0"/>
+              <w:keepLines w:val="0"/>
+              <w:pageBreakBefore w:val="0"/>
+              <w:widowControl w:val="0"/>
+              <w:pBdr>
+                <w:top w:space="0" w:sz="0" w:val="nil"/>
+                <w:left w:space="0" w:sz="0" w:val="nil"/>
+                <w:bottom w:space="0" w:sz="0" w:val="nil"/>
+                <w:right w:space="0" w:sz="0" w:val="nil"/>
+                <w:between w:space="0" w:sz="0" w:val="nil"/>
+              </w:pBdr>
+              <w:shd w:fill="auto" w:val="clear"/>
+              <w:spacing w:after="0" w:before="0" w:line="240" w:lineRule="auto"/>
+              <w:ind w:left="0" w:right="0" w:firstLine="0"/>
+              <w:jc w:val="center"/>
+              <w:rPr>
+                <w:sz w:val="28"/>
+                <w:szCs w:val="28"/>
+              </w:rPr>
+            </w:pPr>
+            <w:r>
+              <w:rPr>
+                <w:sz w:val="28"/>
+                <w:szCs w:val="28"/>
+                <w:rtl w:val="0"/>
+              </w:rPr>
+              <w:t xml:space="preserve">Commands</w:t>
+            </w:r>
+          </w:p>
+        </w:tc>
+        <w:tc>
+          <w:tcPr>
+            <w:shd w:fill="auto" w:val="clear"/>
+            <w:tcMar>
+              <w:top w:w="100.0" w:type="dxa"/>
+              <w:left w:w="100.0" w:type="dxa"/>
+              <w:bottom w:w="100.0" w:type="dxa"/>
+              <w:right w:w="100.0" w:type="dxa"/>
+            </w:tcMar>
+            <w:vAlign w:val="top"/>
+          </w:tcPr>
+          <w:p>
+            <w:pPr>
+              <w:keepNext w:val="0"/>
+              <w:keepLines w:val="0"/>
+              <w:pageBreakBefore w:val="0"/>
+              <w:widowControl w:val="0"/>
+              <w:pBdr>
+                <w:top w:space="0" w:sz="0" w:val="nil"/>
+                <w:left w:space="0" w:sz="0" w:val="nil"/>
+                <w:bottom w:space="0" w:sz="0" w:val="nil"/>
+                <w:right w:space="0" w:sz="0" w:val="nil"/>
+                <w:between w:space="0" w:sz="0" w:val="nil"/>
+              </w:pBdr>
+              <w:shd w:fill="auto" w:val="clear"/>
+              <w:spacing w:after="0" w:before="0" w:line="240" w:lineRule="auto"/>
+              <w:ind w:left="0" w:right="0" w:firstLine="0"/>
+              <w:jc w:val="center"/>
+              <w:rPr>
+                <w:sz w:val="28"/>
+                <w:szCs w:val="28"/>
+              </w:rPr>
+            </w:pPr>
+            <w:r>
+              <w:rPr>
+                <w:sz w:val="28"/>
+                <w:szCs w:val="28"/>
+                <w:rtl w:val="0"/>
+              </w:rPr>
+              <w:t xml:space="preserve">Команди</w:t>
+            </w:r>
+          </w:p>
+        </w:tc>
+      </w:tr>
+      <w:tr>
+        <w:trPr>
+          <w:cantSplit w:val="0"/>
+          <w:tblHeader w:val="0"/>
+        </w:trPr>
+        <w:tc>
+          <w:tcPr>
+            <w:shd w:fill="auto" w:val="clear"/>
+            <w:tcMar>
+              <w:top w:w="100.0" w:type="dxa"/>
+              <w:left w:w="100.0" w:type="dxa"/>
+              <w:bottom w:w="100.0" w:type="dxa"/>
+              <w:right w:w="100.0" w:type="dxa"/>
+            </w:tcMar>
+            <w:vAlign w:val="top"/>
+          </w:tcPr>
+          <w:p>
+            <w:pPr>
+              <w:keepNext w:val="0"/>
+              <w:keepLines w:val="0"/>
+              <w:pageBreakBefore w:val="0"/>
+              <w:widowControl w:val="0"/>
+              <w:pBdr>
+                <w:top w:space="0" w:sz="0" w:val="nil"/>
+                <w:left w:space="0" w:sz="0" w:val="nil"/>
+                <w:bottom w:space="0" w:sz="0" w:val="nil"/>
+                <w:right w:space="0" w:sz="0" w:val="nil"/>
+                <w:between w:space="0" w:sz="0" w:val="nil"/>
+              </w:pBdr>
+              <w:shd w:fill="auto" w:val="clear"/>
+              <w:spacing w:after="0" w:before="0" w:line="240" w:lineRule="auto"/>
+              <w:ind w:left="0" w:right="0" w:firstLine="0"/>
+              <w:jc w:val="center"/>
+              <w:rPr>
+                <w:sz w:val="28"/>
+                <w:szCs w:val="28"/>
+              </w:rPr>
+            </w:pPr>
+            <w:r>
+              <w:rPr>
+                <w:sz w:val="28"/>
+                <w:szCs w:val="28"/>
+                <w:rtl w:val="0"/>
+              </w:rPr>
+              <w:t xml:space="preserve">Applications</w:t>
+            </w:r>
+          </w:p>
+        </w:tc>
+        <w:tc>
+          <w:tcPr>
+            <w:shd w:fill="auto" w:val="clear"/>
+            <w:tcMar>
+              <w:top w:w="100.0" w:type="dxa"/>
+              <w:left w:w="100.0" w:type="dxa"/>
+              <w:bottom w:w="100.0" w:type="dxa"/>
+              <w:right w:w="100.0" w:type="dxa"/>
+            </w:tcMar>
+            <w:vAlign w:val="top"/>
+          </w:tcPr>
+          <w:p>
+            <w:pPr>
+              <w:keepNext w:val="0"/>
+              <w:keepLines w:val="0"/>
+              <w:pageBreakBefore w:val="0"/>
+              <w:widowControl w:val="0"/>
+              <w:pBdr>
+                <w:top w:space="0" w:sz="0" w:val="nil"/>
+                <w:left w:space="0" w:sz="0" w:val="nil"/>
+                <w:bottom w:space="0" w:sz="0" w:val="nil"/>
+                <w:right w:space="0" w:sz="0" w:val="nil"/>
+                <w:between w:space="0" w:sz="0" w:val="nil"/>
+              </w:pBdr>
+              <w:shd w:fill="auto" w:val="clear"/>
+              <w:spacing w:after="0" w:before="0" w:line="240" w:lineRule="auto"/>
+              <w:ind w:left="0" w:right="0" w:firstLine="0"/>
+              <w:jc w:val="center"/>
+              <w:rPr>
+                <w:sz w:val="28"/>
+                <w:szCs w:val="28"/>
+              </w:rPr>
+            </w:pPr>
+            <w:r>
+              <w:rPr>
+                <w:sz w:val="28"/>
+                <w:szCs w:val="28"/>
+                <w:rtl w:val="0"/>
+              </w:rPr>
+              <w:t xml:space="preserve">Програми</w:t>
+            </w:r>
+          </w:p>
+        </w:tc>
+      </w:tr>
+      <w:tr>
+        <w:trPr>
+          <w:cantSplit w:val="0"/>
+          <w:tblHeader w:val="0"/>
+        </w:trPr>
+        <w:tc>
+          <w:tcPr>
+            <w:shd w:fill="auto" w:val="clear"/>
+            <w:tcMar>
+              <w:top w:w="100.0" w:type="dxa"/>
+              <w:left w:w="100.0" w:type="dxa"/>
+              <w:bottom w:w="100.0" w:type="dxa"/>
+              <w:right w:w="100.0" w:type="dxa"/>
+            </w:tcMar>
+            <w:vAlign w:val="top"/>
+          </w:tcPr>
+          <w:p>
+            <w:pPr>
+              <w:keepNext w:val="0"/>
+              <w:keepLines w:val="0"/>
+              <w:pageBreakBefore w:val="0"/>
+              <w:widowControl w:val="0"/>
+              <w:pBdr>
+                <w:top w:space="0" w:sz="0" w:val="nil"/>
+                <w:left w:space="0" w:sz="0" w:val="nil"/>
+                <w:bottom w:space="0" w:sz="0" w:val="nil"/>
+                <w:right w:space="0" w:sz="0" w:val="nil"/>
+                <w:between w:space="0" w:sz="0" w:val="nil"/>
+              </w:pBdr>
+              <w:shd w:fill="auto" w:val="clear"/>
+              <w:spacing w:after="0" w:before="0" w:line="240" w:lineRule="auto"/>
+              <w:ind w:left="0" w:right="0" w:firstLine="0"/>
+              <w:jc w:val="center"/>
+              <w:rPr>
+                <w:sz w:val="28"/>
+                <w:szCs w:val="28"/>
+              </w:rPr>
+            </w:pPr>
+            <w:r>
+              <w:rPr>
+                <w:sz w:val="28"/>
+                <w:szCs w:val="28"/>
+                <w:rtl w:val="0"/>
+              </w:rPr>
+              <w:t xml:space="preserve">Application Programming Interface (API)</w:t>
+            </w:r>
+          </w:p>
+        </w:tc>
+        <w:tc>
+          <w:tcPr>
+            <w:shd w:fill="auto" w:val="clear"/>
+            <w:tcMar>
+              <w:top w:w="100.0" w:type="dxa"/>
+              <w:left w:w="100.0" w:type="dxa"/>
+              <w:bottom w:w="100.0" w:type="dxa"/>
+              <w:right w:w="100.0" w:type="dxa"/>
+            </w:tcMar>
+            <w:vAlign w:val="top"/>
+          </w:tcPr>
+          <w:p>
+            <w:pPr>
+              <w:keepNext w:val="0"/>
+              <w:keepLines w:val="0"/>
+              <w:pageBreakBefore w:val="0"/>
+              <w:widowControl w:val="0"/>
+              <w:pBdr>
+                <w:top w:space="0" w:sz="0" w:val="nil"/>
+                <w:left w:space="0" w:sz="0" w:val="nil"/>
+                <w:bottom w:space="0" w:sz="0" w:val="nil"/>
+                <w:right w:space="0" w:sz="0" w:val="nil"/>
+                <w:between w:space="0" w:sz="0" w:val="nil"/>
+              </w:pBdr>
+              <w:shd w:fill="auto" w:val="clear"/>
+              <w:spacing w:after="0" w:before="0" w:line="240" w:lineRule="auto"/>
+              <w:ind w:left="0" w:right="0" w:firstLine="0"/>
+              <w:jc w:val="center"/>
+              <w:rPr>
+                <w:sz w:val="28"/>
+                <w:szCs w:val="28"/>
+              </w:rPr>
+            </w:pPr>
+            <w:r>
+              <w:rPr>
+                <w:sz w:val="28"/>
+                <w:szCs w:val="28"/>
+                <w:rtl w:val="0"/>
+              </w:rPr>
+              <w:t xml:space="preserve">Інтерфейс прикладного програмування</w:t>
+            </w:r>
+          </w:p>
+        </w:tc>
+      </w:tr>
+      <w:tr>
+        <w:trPr>
+          <w:cantSplit w:val="0"/>
+          <w:tblHeader w:val="0"/>
+        </w:trPr>
+        <w:tc>
+          <w:tcPr>
+            <w:shd w:fill="auto" w:val="clear"/>
+            <w:tcMar>
+              <w:top w:w="100.0" w:type="dxa"/>
+              <w:left w:w="100.0" w:type="dxa"/>
+              <w:bottom w:w="100.0" w:type="dxa"/>
+              <w:right w:w="100.0" w:type="dxa"/>
+            </w:tcMar>
+            <w:vAlign w:val="top"/>
+          </w:tcPr>
+          <w:p>
+            <w:pPr>
+              <w:keepNext w:val="0"/>
+              <w:keepLines w:val="0"/>
+              <w:pageBreakBefore w:val="0"/>
+              <w:widowControl w:val="0"/>
+              <w:pBdr>
+                <w:top w:space="0" w:sz="0" w:val="nil"/>
+                <w:left w:space="0" w:sz="0" w:val="nil"/>
+                <w:bottom w:space="0" w:sz="0" w:val="nil"/>
+                <w:right w:space="0" w:sz="0" w:val="nil"/>
+                <w:between w:space="0" w:sz="0" w:val="nil"/>
+              </w:pBdr>
+              <w:shd w:fill="auto" w:val="clear"/>
+              <w:spacing w:after="0" w:before="0" w:line="240" w:lineRule="auto"/>
+              <w:ind w:left="0" w:right="0" w:firstLine="0"/>
+              <w:jc w:val="center"/>
+              <w:rPr>
+                <w:sz w:val="28"/>
+                <w:szCs w:val="28"/>
+              </w:rPr>
+            </w:pPr>
+            <w:r>
+              <w:rPr>
+                <w:sz w:val="28"/>
+                <w:szCs w:val="28"/>
+                <w:rtl w:val="0"/>
+              </w:rPr>
+              <w:t xml:space="preserve">Central processing units (CPUs)</w:t>
+            </w:r>
+          </w:p>
+        </w:tc>
+        <w:tc>
+          <w:tcPr>
+            <w:shd w:fill="auto" w:val="clear"/>
+            <w:tcMar>
+              <w:top w:w="100.0" w:type="dxa"/>
+              <w:left w:w="100.0" w:type="dxa"/>
+              <w:bottom w:w="100.0" w:type="dxa"/>
+              <w:right w:w="100.0" w:type="dxa"/>
+            </w:tcMar>
+            <w:vAlign w:val="top"/>
+          </w:tcPr>
+          <w:p>
+            <w:pPr>
+              <w:keepNext w:val="0"/>
+              <w:keepLines w:val="0"/>
+              <w:pageBreakBefore w:val="0"/>
+              <w:widowControl w:val="0"/>
+              <w:pBdr>
+                <w:top w:space="0" w:sz="0" w:val="nil"/>
+                <w:left w:space="0" w:sz="0" w:val="nil"/>
+                <w:bottom w:space="0" w:sz="0" w:val="nil"/>
+                <w:right w:space="0" w:sz="0" w:val="nil"/>
+                <w:between w:space="0" w:sz="0" w:val="nil"/>
+              </w:pBdr>
+              <w:shd w:fill="auto" w:val="clear"/>
+              <w:spacing w:after="0" w:before="0" w:line="240" w:lineRule="auto"/>
+              <w:ind w:left="0" w:right="0" w:firstLine="0"/>
+              <w:jc w:val="center"/>
+              <w:rPr>
+                <w:sz w:val="28"/>
+                <w:szCs w:val="28"/>
+              </w:rPr>
+            </w:pPr>
+            <w:r>
+              <w:rPr>
+                <w:sz w:val="28"/>
+                <w:szCs w:val="28"/>
+                <w:rtl w:val="0"/>
+              </w:rPr>
+              <w:t xml:space="preserve">Центральні процесорні блоки </w:t>
+            </w:r>
+          </w:p>
+        </w:tc>
+      </w:tr>
+      <w:tr>
+        <w:trPr>
+          <w:cantSplit w:val="0"/>
+          <w:tblHeader w:val="0"/>
+        </w:trPr>
+        <w:tc>
+          <w:tcPr>
+            <w:shd w:fill="auto" w:val="clear"/>
+            <w:tcMar>
+              <w:top w:w="100.0" w:type="dxa"/>
+              <w:left w:w="100.0" w:type="dxa"/>
+              <w:bottom w:w="100.0" w:type="dxa"/>
+              <w:right w:w="100.0" w:type="dxa"/>
+            </w:tcMar>
+            <w:vAlign w:val="top"/>
+          </w:tcPr>
+          <w:p>
+            <w:pPr>
+              <w:keepNext w:val="0"/>
+              <w:keepLines w:val="0"/>
+              <w:pageBreakBefore w:val="0"/>
+              <w:widowControl w:val="0"/>
+              <w:pBdr>
+                <w:top w:space="0" w:sz="0" w:val="nil"/>
+                <w:left w:space="0" w:sz="0" w:val="nil"/>
+                <w:bottom w:space="0" w:sz="0" w:val="nil"/>
+                <w:right w:space="0" w:sz="0" w:val="nil"/>
+                <w:between w:space="0" w:sz="0" w:val="nil"/>
+              </w:pBdr>
+              <w:shd w:fill="auto" w:val="clear"/>
+              <w:spacing w:after="0" w:before="0" w:line="240" w:lineRule="auto"/>
+              <w:ind w:left="0" w:right="0" w:firstLine="0"/>
+              <w:jc w:val="center"/>
+              <w:rPr>
+                <w:sz w:val="28"/>
+                <w:szCs w:val="28"/>
+              </w:rPr>
+            </w:pPr>
+            <w:r>
+              <w:rPr>
+                <w:sz w:val="28"/>
+                <w:szCs w:val="28"/>
+                <w:rtl w:val="0"/>
+              </w:rPr>
+              <w:t xml:space="preserve">Major Applications</w:t>
+            </w:r>
+          </w:p>
+        </w:tc>
+        <w:tc>
+          <w:tcPr>
+            <w:shd w:fill="auto" w:val="clear"/>
+            <w:tcMar>
+              <w:top w:w="100.0" w:type="dxa"/>
+              <w:left w:w="100.0" w:type="dxa"/>
+              <w:bottom w:w="100.0" w:type="dxa"/>
+              <w:right w:w="100.0" w:type="dxa"/>
+            </w:tcMar>
+            <w:vAlign w:val="top"/>
+          </w:tcPr>
+          <w:p>
+            <w:pPr>
+              <w:keepNext w:val="0"/>
+              <w:keepLines w:val="0"/>
+              <w:pageBreakBefore w:val="0"/>
+              <w:widowControl w:val="0"/>
+              <w:pBdr>
+                <w:top w:space="0" w:sz="0" w:val="nil"/>
+                <w:left w:space="0" w:sz="0" w:val="nil"/>
+                <w:bottom w:space="0" w:sz="0" w:val="nil"/>
+                <w:right w:space="0" w:sz="0" w:val="nil"/>
+                <w:between w:space="0" w:sz="0" w:val="nil"/>
+              </w:pBdr>
+              <w:shd w:fill="auto" w:val="clear"/>
+              <w:spacing w:after="0" w:before="0" w:line="240" w:lineRule="auto"/>
+              <w:ind w:left="0" w:right="0" w:firstLine="0"/>
+              <w:jc w:val="center"/>
+              <w:rPr>
+                <w:sz w:val="28"/>
+                <w:szCs w:val="28"/>
+              </w:rPr>
+            </w:pPr>
+            <w:r>
+              <w:rPr>
+                <w:sz w:val="28"/>
+                <w:szCs w:val="28"/>
+                <w:rtl w:val="0"/>
+              </w:rPr>
+              <w:t xml:space="preserve">Основні сфери застосування</w:t>
+            </w:r>
+          </w:p>
+        </w:tc>
+      </w:tr>
+      <w:tr>
+        <w:trPr>
+          <w:cantSplit w:val="0"/>
+          <w:tblHeader w:val="0"/>
+        </w:trPr>
+        <w:tc>
+          <w:tcPr>
+            <w:shd w:fill="auto" w:val="clear"/>
+            <w:tcMar>
+              <w:top w:w="100.0" w:type="dxa"/>
+              <w:left w:w="100.0" w:type="dxa"/>
+              <w:bottom w:w="100.0" w:type="dxa"/>
+              <w:right w:w="100.0" w:type="dxa"/>
+            </w:tcMar>
+            <w:vAlign w:val="top"/>
+          </w:tcPr>
+          <w:p>
+            <w:pPr>
+              <w:keepNext w:val="0"/>
+              <w:keepLines w:val="0"/>
+              <w:pageBreakBefore w:val="0"/>
+              <w:widowControl w:val="0"/>
+              <w:pBdr>
+                <w:top w:space="0" w:sz="0" w:val="nil"/>
+                <w:left w:space="0" w:sz="0" w:val="nil"/>
+                <w:bottom w:space="0" w:sz="0" w:val="nil"/>
+                <w:right w:space="0" w:sz="0" w:val="nil"/>
+                <w:between w:space="0" w:sz="0" w:val="nil"/>
+              </w:pBdr>
+              <w:shd w:fill="auto" w:val="clear"/>
+              <w:spacing w:after="0" w:before="0" w:line="240" w:lineRule="auto"/>
+              <w:ind w:left="0" w:right="0" w:firstLine="0"/>
+              <w:jc w:val="center"/>
+              <w:rPr>
+                <w:sz w:val="28"/>
+                <w:szCs w:val="28"/>
+              </w:rPr>
+            </w:pPr>
+            <w:r>
+              <w:rPr>
+                <w:sz w:val="28"/>
+                <w:szCs w:val="28"/>
+                <w:rtl w:val="0"/>
+              </w:rPr>
+              <w:t xml:space="preserve">Server Applications</w:t>
+            </w:r>
+          </w:p>
+        </w:tc>
+        <w:tc>
+          <w:tcPr>
+            <w:shd w:fill="auto" w:val="clear"/>
+            <w:tcMar>
+              <w:top w:w="100.0" w:type="dxa"/>
+              <w:left w:w="100.0" w:type="dxa"/>
+              <w:bottom w:w="100.0" w:type="dxa"/>
+              <w:right w:w="100.0" w:type="dxa"/>
+            </w:tcMar>
+            <w:vAlign w:val="top"/>
+          </w:tcPr>
+          <w:p>
+            <w:pPr>
+              <w:keepNext w:val="0"/>
+              <w:keepLines w:val="0"/>
+              <w:pageBreakBefore w:val="0"/>
+              <w:widowControl w:val="0"/>
+              <w:pBdr>
+                <w:top w:space="0" w:sz="0" w:val="nil"/>
+                <w:left w:space="0" w:sz="0" w:val="nil"/>
+                <w:bottom w:space="0" w:sz="0" w:val="nil"/>
+                <w:right w:space="0" w:sz="0" w:val="nil"/>
+                <w:between w:space="0" w:sz="0" w:val="nil"/>
+              </w:pBdr>
+              <w:shd w:fill="auto" w:val="clear"/>
+              <w:spacing w:after="0" w:before="0" w:line="240" w:lineRule="auto"/>
+              <w:ind w:left="0" w:right="0" w:firstLine="0"/>
+              <w:jc w:val="center"/>
+              <w:rPr>
+                <w:sz w:val="28"/>
+                <w:szCs w:val="28"/>
+              </w:rPr>
+            </w:pPr>
+            <w:r>
+              <w:rPr>
+                <w:sz w:val="28"/>
+                <w:szCs w:val="28"/>
+                <w:rtl w:val="0"/>
+              </w:rPr>
+              <w:t xml:space="preserve">Серверні додатки</w:t>
+            </w:r>
+          </w:p>
+        </w:tc>
+      </w:tr>
+      <w:tr>
+        <w:trPr>
+          <w:cantSplit w:val="0"/>
+          <w:tblHeader w:val="0"/>
+        </w:trPr>
+        <w:tc>
+          <w:tcPr>
+            <w:shd w:fill="auto" w:val="clear"/>
+            <w:tcMar>
+              <w:top w:w="100.0" w:type="dxa"/>
+              <w:left w:w="100.0" w:type="dxa"/>
+              <w:bottom w:w="100.0" w:type="dxa"/>
+              <w:right w:w="100.0" w:type="dxa"/>
+            </w:tcMar>
+            <w:vAlign w:val="top"/>
+          </w:tcPr>
+          <w:p>
+            <w:pPr>
+              <w:keepNext w:val="0"/>
+              <w:keepLines w:val="0"/>
+              <w:pageBreakBefore w:val="0"/>
+              <w:widowControl w:val="0"/>
+              <w:pBdr>
+                <w:top w:space="0" w:sz="0" w:val="nil"/>
+                <w:left w:space="0" w:sz="0" w:val="nil"/>
+                <w:bottom w:space="0" w:sz="0" w:val="nil"/>
+                <w:right w:space="0" w:sz="0" w:val="nil"/>
+                <w:between w:space="0" w:sz="0" w:val="nil"/>
+              </w:pBdr>
+              <w:shd w:fill="auto" w:val="clear"/>
+              <w:spacing w:after="0" w:before="0" w:line="240" w:lineRule="auto"/>
+              <w:ind w:left="0" w:right="0" w:firstLine="0"/>
+              <w:jc w:val="center"/>
+              <w:rPr>
+                <w:sz w:val="28"/>
+                <w:szCs w:val="28"/>
+              </w:rPr>
+            </w:pPr>
+            <w:r>
+              <w:rPr>
+                <w:sz w:val="28"/>
+                <w:szCs w:val="28"/>
+                <w:rtl w:val="0"/>
+              </w:rPr>
+              <w:t xml:space="preserve">Desktop Applications</w:t>
+            </w:r>
+          </w:p>
+        </w:tc>
+        <w:tc>
+          <w:tcPr>
+            <w:shd w:fill="auto" w:val="clear"/>
+            <w:tcMar>
+              <w:top w:w="100.0" w:type="dxa"/>
+              <w:left w:w="100.0" w:type="dxa"/>
+              <w:bottom w:w="100.0" w:type="dxa"/>
+              <w:right w:w="100.0" w:type="dxa"/>
+            </w:tcMar>
+            <w:vAlign w:val="top"/>
+          </w:tcPr>
+          <w:p>
+            <w:pPr>
+              <w:keepNext w:val="0"/>
+              <w:keepLines w:val="0"/>
+              <w:pageBreakBefore w:val="0"/>
+              <w:widowControl w:val="0"/>
+              <w:pBdr>
+                <w:top w:space="0" w:sz="0" w:val="nil"/>
+                <w:left w:space="0" w:sz="0" w:val="nil"/>
+                <w:bottom w:space="0" w:sz="0" w:val="nil"/>
+                <w:right w:space="0" w:sz="0" w:val="nil"/>
+                <w:between w:space="0" w:sz="0" w:val="nil"/>
+              </w:pBdr>
+              <w:shd w:fill="auto" w:val="clear"/>
+              <w:spacing w:after="0" w:before="0" w:line="240" w:lineRule="auto"/>
+              <w:ind w:left="0" w:right="0" w:firstLine="0"/>
+              <w:jc w:val="center"/>
+              <w:rPr>
+                <w:sz w:val="28"/>
+                <w:szCs w:val="28"/>
+              </w:rPr>
+            </w:pPr>
+            <w:r>
+              <w:rPr>
+                <w:sz w:val="28"/>
+                <w:szCs w:val="28"/>
+                <w:rtl w:val="0"/>
+              </w:rPr>
+              <w:t xml:space="preserve">Десктопні програми</w:t>
+            </w:r>
+          </w:p>
+        </w:tc>
+      </w:tr>
+      <w:tr>
+        <w:trPr>
+          <w:cantSplit w:val="0"/>
+          <w:tblHeader w:val="0"/>
+        </w:trPr>
+        <w:tc>
+          <w:tcPr>
+            <w:shd w:fill="auto" w:val="clear"/>
+            <w:tcMar>
+              <w:top w:w="100.0" w:type="dxa"/>
+              <w:left w:w="100.0" w:type="dxa"/>
+              <w:bottom w:w="100.0" w:type="dxa"/>
+              <w:right w:w="100.0" w:type="dxa"/>
+            </w:tcMar>
+            <w:vAlign w:val="top"/>
+          </w:tcPr>
+          <w:p>
+            <w:pPr>
+              <w:keepNext w:val="0"/>
+              <w:keepLines w:val="0"/>
+              <w:pageBreakBefore w:val="0"/>
+              <w:widowControl w:val="0"/>
+              <w:pBdr>
+                <w:top w:space="0" w:sz="0" w:val="nil"/>
+                <w:left w:space="0" w:sz="0" w:val="nil"/>
+                <w:bottom w:space="0" w:sz="0" w:val="nil"/>
+                <w:right w:space="0" w:sz="0" w:val="nil"/>
+                <w:between w:space="0" w:sz="0" w:val="nil"/>
+              </w:pBdr>
+              <w:shd w:fill="auto" w:val="clear"/>
+              <w:spacing w:after="0" w:before="0" w:line="240" w:lineRule="auto"/>
+              <w:ind w:left="0" w:right="0" w:firstLine="0"/>
+              <w:jc w:val="center"/>
+              <w:rPr>
+                <w:sz w:val="28"/>
+                <w:szCs w:val="28"/>
+              </w:rPr>
+            </w:pPr>
+            <w:r>
+              <w:rPr>
+                <w:sz w:val="28"/>
+                <w:szCs w:val="28"/>
+                <w:rtl w:val="0"/>
+              </w:rPr>
+              <w:t xml:space="preserve">Manage computer systems</w:t>
+            </w:r>
+          </w:p>
+        </w:tc>
+        <w:tc>
+          <w:tcPr>
+            <w:shd w:fill="auto" w:val="clear"/>
+            <w:tcMar>
+              <w:top w:w="100.0" w:type="dxa"/>
+              <w:left w:w="100.0" w:type="dxa"/>
+              <w:bottom w:w="100.0" w:type="dxa"/>
+              <w:right w:w="100.0" w:type="dxa"/>
+            </w:tcMar>
+            <w:vAlign w:val="top"/>
+          </w:tcPr>
+          <w:p>
+            <w:pPr>
+              <w:keepNext w:val="0"/>
+              <w:keepLines w:val="0"/>
+              <w:pageBreakBefore w:val="0"/>
+              <w:widowControl w:val="0"/>
+              <w:pBdr>
+                <w:top w:space="0" w:sz="0" w:val="nil"/>
+                <w:left w:space="0" w:sz="0" w:val="nil"/>
+                <w:bottom w:space="0" w:sz="0" w:val="nil"/>
+                <w:right w:space="0" w:sz="0" w:val="nil"/>
+                <w:between w:space="0" w:sz="0" w:val="nil"/>
+              </w:pBdr>
+              <w:shd w:fill="auto" w:val="clear"/>
+              <w:spacing w:after="0" w:before="0" w:line="240" w:lineRule="auto"/>
+              <w:ind w:left="0" w:right="0" w:firstLine="0"/>
+              <w:jc w:val="center"/>
+              <w:rPr>
+                <w:sz w:val="28"/>
+                <w:szCs w:val="28"/>
+              </w:rPr>
+            </w:pPr>
+            <w:r>
+              <w:rPr>
+                <w:sz w:val="28"/>
+                <w:szCs w:val="28"/>
+                <w:rtl w:val="0"/>
+              </w:rPr>
+              <w:t xml:space="preserve">Керувати комп'ютерними системами</w:t>
+            </w:r>
+          </w:p>
+        </w:tc>
+      </w:tr>
+      <w:tr>
+        <w:trPr>
+          <w:cantSplit w:val="0"/>
+          <w:tblHeader w:val="0"/>
+        </w:trPr>
+        <w:tc>
+          <w:tcPr>
+            <w:shd w:fill="auto" w:val="clear"/>
+            <w:tcMar>
+              <w:top w:w="100.0" w:type="dxa"/>
+              <w:left w:w="100.0" w:type="dxa"/>
+              <w:bottom w:w="100.0" w:type="dxa"/>
+              <w:right w:w="100.0" w:type="dxa"/>
+            </w:tcMar>
+            <w:vAlign w:val="top"/>
+          </w:tcPr>
+          <w:p>
+            <w:pPr>
+              <w:keepNext w:val="0"/>
+              <w:keepLines w:val="0"/>
+              <w:pageBreakBefore w:val="0"/>
+              <w:widowControl w:val="0"/>
+              <w:pBdr>
+                <w:top w:space="0" w:sz="0" w:val="nil"/>
+                <w:left w:space="0" w:sz="0" w:val="nil"/>
+                <w:bottom w:space="0" w:sz="0" w:val="nil"/>
+                <w:right w:space="0" w:sz="0" w:val="nil"/>
+                <w:between w:space="0" w:sz="0" w:val="nil"/>
+              </w:pBdr>
+              <w:shd w:fill="auto" w:val="clear"/>
+              <w:spacing w:after="0" w:before="0" w:line="240" w:lineRule="auto"/>
+              <w:ind w:left="0" w:right="0" w:firstLine="0"/>
+              <w:jc w:val="center"/>
+              <w:rPr>
+                <w:sz w:val="28"/>
+                <w:szCs w:val="28"/>
+              </w:rPr>
+            </w:pPr>
+            <w:r>
+              <w:rPr>
+                <w:sz w:val="28"/>
+                <w:szCs w:val="28"/>
+                <w:rtl w:val="0"/>
+              </w:rPr>
+              <w:t xml:space="preserve">Configure displays</w:t>
+            </w:r>
+          </w:p>
+        </w:tc>
+        <w:tc>
+          <w:tcPr>
+            <w:shd w:fill="auto" w:val="clear"/>
+            <w:tcMar>
+              <w:top w:w="100.0" w:type="dxa"/>
+              <w:left w:w="100.0" w:type="dxa"/>
+              <w:bottom w:w="100.0" w:type="dxa"/>
+              <w:right w:w="100.0" w:type="dxa"/>
+            </w:tcMar>
+            <w:vAlign w:val="top"/>
+          </w:tcPr>
+          <w:p>
+            <w:pPr>
+              <w:keepNext w:val="0"/>
+              <w:keepLines w:val="0"/>
+              <w:pageBreakBefore w:val="0"/>
+              <w:widowControl w:val="0"/>
+              <w:pBdr>
+                <w:top w:space="0" w:sz="0" w:val="nil"/>
+                <w:left w:space="0" w:sz="0" w:val="nil"/>
+                <w:bottom w:space="0" w:sz="0" w:val="nil"/>
+                <w:right w:space="0" w:sz="0" w:val="nil"/>
+                <w:between w:space="0" w:sz="0" w:val="nil"/>
+              </w:pBdr>
+              <w:shd w:fill="auto" w:val="clear"/>
+              <w:spacing w:after="0" w:before="0" w:line="240" w:lineRule="auto"/>
+              <w:ind w:left="0" w:right="0" w:firstLine="0"/>
+              <w:jc w:val="center"/>
+              <w:rPr>
+                <w:sz w:val="28"/>
+                <w:szCs w:val="28"/>
+              </w:rPr>
+            </w:pPr>
+            <w:r>
+              <w:rPr>
+                <w:sz w:val="28"/>
+                <w:szCs w:val="28"/>
+                <w:rtl w:val="0"/>
+              </w:rPr>
+              <w:t xml:space="preserve">Налаштовувати дисплеї</w:t>
+            </w:r>
+          </w:p>
+        </w:tc>
+      </w:tr>
+      <w:tr>
+        <w:trPr>
+          <w:cantSplit w:val="0"/>
+          <w:tblHeader w:val="0"/>
+        </w:trPr>
+        <w:tc>
+          <w:tcPr>
+            <w:shd w:fill="auto" w:val="clear"/>
+            <w:tcMar>
+              <w:top w:w="100.0" w:type="dxa"/>
+              <w:left w:w="100.0" w:type="dxa"/>
+              <w:bottom w:w="100.0" w:type="dxa"/>
+              <w:right w:w="100.0" w:type="dxa"/>
+            </w:tcMar>
+            <w:vAlign w:val="top"/>
+          </w:tcPr>
+          <w:p>
+            <w:pPr>
+              <w:keepNext w:val="0"/>
+              <w:keepLines w:val="0"/>
+              <w:pageBreakBefore w:val="0"/>
+              <w:widowControl w:val="0"/>
+              <w:pBdr>
+                <w:top w:space="0" w:sz="0" w:val="nil"/>
+                <w:left w:space="0" w:sz="0" w:val="nil"/>
+                <w:bottom w:space="0" w:sz="0" w:val="nil"/>
+                <w:right w:space="0" w:sz="0" w:val="nil"/>
+                <w:between w:space="0" w:sz="0" w:val="nil"/>
+              </w:pBdr>
+              <w:shd w:fill="auto" w:val="clear"/>
+              <w:spacing w:after="0" w:before="0" w:line="240" w:lineRule="auto"/>
+              <w:ind w:left="0" w:right="0" w:firstLine="0"/>
+              <w:jc w:val="center"/>
+              <w:rPr>
+                <w:sz w:val="28"/>
+                <w:szCs w:val="28"/>
+              </w:rPr>
+            </w:pPr>
+            <w:r>
+              <w:rPr>
+                <w:sz w:val="28"/>
+                <w:szCs w:val="28"/>
+                <w:rtl w:val="0"/>
+              </w:rPr>
+              <w:t xml:space="preserve">Sophisticated tools</w:t>
+            </w:r>
+          </w:p>
+        </w:tc>
+        <w:tc>
+          <w:tcPr>
+            <w:shd w:fill="auto" w:val="clear"/>
+            <w:tcMar>
+              <w:top w:w="100.0" w:type="dxa"/>
+              <w:left w:w="100.0" w:type="dxa"/>
+              <w:bottom w:w="100.0" w:type="dxa"/>
+              <w:right w:w="100.0" w:type="dxa"/>
+            </w:tcMar>
+            <w:vAlign w:val="top"/>
+          </w:tcPr>
+          <w:p>
+            <w:pPr>
+              <w:keepNext w:val="0"/>
+              <w:keepLines w:val="0"/>
+              <w:pageBreakBefore w:val="0"/>
+              <w:widowControl w:val="0"/>
+              <w:pBdr>
+                <w:top w:space="0" w:sz="0" w:val="nil"/>
+                <w:left w:space="0" w:sz="0" w:val="nil"/>
+                <w:bottom w:space="0" w:sz="0" w:val="nil"/>
+                <w:right w:space="0" w:sz="0" w:val="nil"/>
+                <w:between w:space="0" w:sz="0" w:val="nil"/>
+              </w:pBdr>
+              <w:shd w:fill="auto" w:val="clear"/>
+              <w:spacing w:after="0" w:before="0" w:line="240" w:lineRule="auto"/>
+              <w:ind w:left="0" w:right="0" w:firstLine="0"/>
+              <w:jc w:val="center"/>
+              <w:rPr>
+                <w:sz w:val="28"/>
+                <w:szCs w:val="28"/>
+              </w:rPr>
+            </w:pPr>
+            <w:r>
+              <w:rPr>
+                <w:sz w:val="28"/>
+                <w:szCs w:val="28"/>
+                <w:rtl w:val="0"/>
+              </w:rPr>
+              <w:t xml:space="preserve">Складні інструменти</w:t>
+            </w:r>
+          </w:p>
+        </w:tc>
+      </w:tr>
+      <w:tr>
+        <w:trPr>
+          <w:cantSplit w:val="0"/>
+          <w:tblHeader w:val="0"/>
+        </w:trPr>
+        <w:tc>
+          <w:tcPr>
+            <w:shd w:fill="auto" w:val="clear"/>
+            <w:tcMar>
+              <w:top w:w="100.0" w:type="dxa"/>
+              <w:left w:w="100.0" w:type="dxa"/>
+              <w:bottom w:w="100.0" w:type="dxa"/>
+              <w:right w:w="100.0" w:type="dxa"/>
+            </w:tcMar>
+            <w:vAlign w:val="top"/>
+          </w:tcPr>
+          <w:p>
+            <w:pPr>
+              <w:keepNext w:val="0"/>
+              <w:keepLines w:val="0"/>
+              <w:pageBreakBefore w:val="0"/>
+              <w:widowControl w:val="0"/>
+              <w:pBdr>
+                <w:top w:space="0" w:sz="0" w:val="nil"/>
+                <w:left w:space="0" w:sz="0" w:val="nil"/>
+                <w:bottom w:space="0" w:sz="0" w:val="nil"/>
+                <w:right w:space="0" w:sz="0" w:val="nil"/>
+                <w:between w:space="0" w:sz="0" w:val="nil"/>
+              </w:pBdr>
+              <w:shd w:fill="auto" w:val="clear"/>
+              <w:spacing w:after="0" w:before="0" w:line="240" w:lineRule="auto"/>
+              <w:ind w:left="0" w:right="0" w:firstLine="0"/>
+              <w:jc w:val="center"/>
+              <w:rPr>
+                <w:sz w:val="28"/>
+                <w:szCs w:val="28"/>
+              </w:rPr>
+            </w:pPr>
+            <w:r>
+              <w:rPr>
+                <w:sz w:val="28"/>
+                <w:szCs w:val="28"/>
+                <w:rtl w:val="0"/>
+              </w:rPr>
+              <w:t xml:space="preserve">Compiler</w:t>
+            </w:r>
+          </w:p>
+        </w:tc>
+        <w:tc>
+          <w:tcPr>
+            <w:shd w:fill="auto" w:val="clear"/>
+            <w:tcMar>
+              <w:top w:w="100.0" w:type="dxa"/>
+              <w:left w:w="100.0" w:type="dxa"/>
+              <w:bottom w:w="100.0" w:type="dxa"/>
+              <w:right w:w="100.0" w:type="dxa"/>
+            </w:tcMar>
+            <w:vAlign w:val="top"/>
+          </w:tcPr>
+          <w:p>
+            <w:pPr>
+              <w:keepNext w:val="0"/>
+              <w:keepLines w:val="0"/>
+              <w:pageBreakBefore w:val="0"/>
+              <w:widowControl w:val="0"/>
+              <w:pBdr>
+                <w:top w:space="0" w:sz="0" w:val="nil"/>
+                <w:left w:space="0" w:sz="0" w:val="nil"/>
+                <w:bottom w:space="0" w:sz="0" w:val="nil"/>
+                <w:right w:space="0" w:sz="0" w:val="nil"/>
+                <w:between w:space="0" w:sz="0" w:val="nil"/>
+              </w:pBdr>
+              <w:shd w:fill="auto" w:val="clear"/>
+              <w:spacing w:after="0" w:before="0" w:line="240" w:lineRule="auto"/>
+              <w:ind w:left="0" w:right="0" w:firstLine="0"/>
+              <w:jc w:val="center"/>
+              <w:rPr>
+                <w:sz w:val="28"/>
+                <w:szCs w:val="28"/>
+              </w:rPr>
+            </w:pPr>
+            <w:r>
+              <w:rPr>
+                <w:sz w:val="28"/>
+                <w:szCs w:val="28"/>
+                <w:rtl w:val="0"/>
+              </w:rPr>
+              <w:t xml:space="preserve">Компілятор</w:t>
+            </w:r>
+          </w:p>
+        </w:tc>
+      </w:tr>
+    </w:tbl>
+    <w:p>
+      <w:pPr>
+        <w:spacing w:line="276" w:lineRule="auto"/>
+        <w:ind w:left="0" w:firstLine="0"/>
+        <w:jc w:val="both"/>
+        <w:rPr>
+          <w:sz w:val="28"/>
+          <w:szCs w:val="28"/>
+        </w:rPr>
+      </w:pPr>
+      <w:r>
+        <w:rPr>
+          <w:rtl w:val="0"/>
+        </w:rPr>
+      </w:r>
+    </w:p>
+    <w:p>
+      <w:pPr>
+        <w:numPr>
+          <w:ilvl w:val="0"/>
+          <w:numId w:val="3"/>
+        </w:numPr>
+        <w:spacing w:line="276" w:lineRule="auto"/>
+        <w:ind w:left="425.19685039370086" w:hanging="360"/>
+        <w:jc w:val="both"/>
+        <w:rPr>
+          <w:u w:val="none"/>
+        </w:rPr>
+      </w:pPr>
+      <w:r>
+        <w:rPr>
+          <w:sz w:val="28"/>
+          <w:szCs w:val="28"/>
+          <w:rtl w:val="0"/>
+        </w:rPr>
+        <w:t xml:space="preserve">Дайте визначення наступним поняттям: </w:t>
+      </w:r>
+    </w:p>
+    <w:p>
+      <w:pPr>
+        <w:numPr>
+          <w:ilvl w:val="0"/>
+          <w:numId w:val="4"/>
+        </w:numPr>
+        <w:spacing w:line="276" w:lineRule="auto"/>
+        <w:ind w:left="720" w:hanging="360"/>
+        <w:jc w:val="both"/>
+        <w:rPr>
+          <w:sz w:val="28"/>
+          <w:szCs w:val="28"/>
+          <w:u w:val="none"/>
+        </w:rPr>
+      </w:pPr>
+      <w:r>
+        <w:rPr>
+          <w:sz w:val="28"/>
+          <w:szCs w:val="28"/>
+          <w:rtl w:val="0"/>
+        </w:rPr>
+        <w:t xml:space="preserve">CLI-режим</w:t>
+      </w:r>
+    </w:p>
+    <w:p>
+      <w:pPr>
+        <w:spacing w:line="276" w:lineRule="auto"/>
+        <w:jc w:val="both"/>
+        <w:rPr>
+          <w:sz w:val="28"/>
+          <w:szCs w:val="28"/>
+        </w:rPr>
+      </w:pPr>
+      <w:r>
+        <w:rPr>
+          <w:sz w:val="28"/>
+          <w:szCs w:val="28"/>
+          <w:rtl w:val="0"/>
+        </w:rPr>
+        <w:t xml:space="preserve">The command line interface (CLI) is a simple text input system for entering anything from single-word commands to complicated scripts. Most operating systems have a CLI that provides a direct way of accessing and controlling the computer.</w:t>
+      </w:r>
+    </w:p>
+    <w:p>
+      <w:pPr>
+        <w:numPr>
+          <w:ilvl w:val="0"/>
+          <w:numId w:val="4"/>
+        </w:numPr>
+        <w:spacing w:line="276" w:lineRule="auto"/>
+        <w:ind w:left="720" w:hanging="360"/>
+        <w:jc w:val="both"/>
+        <w:rPr>
+          <w:sz w:val="28"/>
+          <w:szCs w:val="28"/>
+          <w:u w:val="none"/>
+        </w:rPr>
+      </w:pPr>
+      <w:r>
+        <w:rPr>
+          <w:sz w:val="28"/>
+          <w:szCs w:val="28"/>
+          <w:rtl w:val="0"/>
+        </w:rPr>
+        <w:t xml:space="preserve">Термінал на основі графічного інтерфейсу користувача</w:t>
+      </w:r>
+    </w:p>
+    <w:p>
+      <w:pPr>
+        <w:numPr>
+          <w:ilvl w:val="0"/>
+          <w:numId w:val="4"/>
+        </w:numPr>
+        <w:spacing w:line="276" w:lineRule="auto"/>
+        <w:ind w:left="720" w:hanging="360"/>
+        <w:jc w:val="both"/>
+        <w:rPr>
+          <w:sz w:val="28"/>
+          <w:szCs w:val="28"/>
+          <w:u w:val="none"/>
+        </w:rPr>
+      </w:pPr>
+      <w:r>
+        <w:rPr>
+          <w:sz w:val="28"/>
+          <w:szCs w:val="28"/>
+          <w:rtl w:val="0"/>
+        </w:rPr>
+        <w:t xml:space="preserve">Віртуальний термінал</w:t>
+      </w:r>
+    </w:p>
+    <w:p>
+      <w:pPr>
+        <w:spacing w:line="276" w:lineRule="auto"/>
+        <w:ind w:left="0" w:firstLine="0"/>
+        <w:jc w:val="both"/>
+        <w:rPr>
+          <w:sz w:val="28"/>
+          <w:szCs w:val="28"/>
+        </w:rPr>
+      </w:pPr>
+      <w:r>
+        <w:rPr>
+          <w:sz w:val="28"/>
+          <w:szCs w:val="28"/>
+          <w:rtl w:val="0"/>
+        </w:rPr>
+        <w:t xml:space="preserve">On systems that boot to a GUI, there are two common ways of accessing the command line—a GUI-based terminal, and a virtual terminal:</w:t>
+      </w:r>
+    </w:p>
+    <w:p>
+      <w:pPr>
+        <w:numPr>
+          <w:ilvl w:val="0"/>
+          <w:numId w:val="2"/>
+        </w:numPr>
+        <w:spacing w:line="276" w:lineRule="auto"/>
+        <w:ind w:left="425.19685039370086" w:hanging="360"/>
+        <w:jc w:val="both"/>
+        <w:rPr>
+          <w:sz w:val="28"/>
+          <w:szCs w:val="28"/>
+          <w:u w:val="none"/>
+        </w:rPr>
+      </w:pPr>
+      <w:r>
+        <w:rPr>
+          <w:sz w:val="28"/>
+          <w:szCs w:val="28"/>
+          <w:rtl w:val="0"/>
+        </w:rPr>
+        <w:t xml:space="preserve">A GUI terminal is a program within the GUI environment that emulates a terminal window. GUI terminals can be accessed through the menu system. For example, on a CentOS machine, you could click on Applications on the menu bar, then System Tools &gt; and, finally, Terminal.</w:t>
+      </w:r>
+    </w:p>
+    <w:p>
+      <w:pPr>
+        <w:numPr>
+          <w:ilvl w:val="0"/>
+          <w:numId w:val="2"/>
+        </w:numPr>
+        <w:spacing w:line="276" w:lineRule="auto"/>
+        <w:ind w:left="425.19685039370086" w:hanging="360"/>
+        <w:jc w:val="both"/>
+        <w:rPr>
+          <w:sz w:val="28"/>
+          <w:szCs w:val="28"/>
+          <w:u w:val="none"/>
+        </w:rPr>
+      </w:pPr>
+      <w:r>
+        <w:rPr>
+          <w:sz w:val="28"/>
+          <w:szCs w:val="28"/>
+          <w:rtl w:val="0"/>
+        </w:rPr>
+        <w:t xml:space="preserve">A virtual terminal can be run at the same time as a GUI but requires the user to log in via the virtual terminal before they can execute commands (as they would before accessing the GUI interface).</w:t>
+      </w:r>
+      <w:r>
+        <w:rPr>
+          <w:rtl w:val="0"/>
+        </w:rPr>
+      </w:r>
+    </w:p>
+    <w:p>
+      <w:pPr>
+        <w:spacing w:line="276" w:lineRule="auto"/>
         <w:rPr>
           <w:b w:val="1"/>
           <w:i w:val="1"/>
           <w:color w:val="ff0000"/>
           <w:sz w:val="28"/>
           <w:szCs w:val="28"/>
-          <w:rtl w:val="0"/>
-        </w:rPr>
-        <w:t xml:space="preserve">Created by Max Karpenko</w:t>
-      </w:r>
-    </w:p>
-    <w:p>
-      <w:pPr>
-        <w:spacing w:line="276" w:lineRule="auto"/>
-        <w:ind w:left="0" w:firstLine="0"/>
-        <w:rPr>
-          <w:sz w:val="28"/>
-          <w:szCs w:val="28"/>
-        </w:rPr>
-      </w:pPr>
-      <w:r>
-        <w:rPr>
-          <w:rtl w:val="0"/>
-        </w:rPr>
-      </w:r>
-    </w:p>
-    <w:p>
-      <w:pPr>
-        <w:spacing w:line="276" w:lineRule="auto"/>
-        <w:ind w:left="0" w:firstLine="0"/>
-        <w:rPr>
-          <w:sz w:val="28"/>
-          <w:szCs w:val="28"/>
         </w:rPr>
       </w:pPr>
       <w:r>
@@ -983,7 +2499,7 @@
           <w:szCs w:val="28"/>
           <w:rtl w:val="0"/>
         </w:rPr>
-        <w:t xml:space="preserve">Відповіді на контрольні запитання: </w:t>
+        <w:t xml:space="preserve">Хід роботи.  </w:t>
       </w:r>
       <w:r>
         <w:rPr>
@@ -994,7 +2510,41 @@
           <w:szCs w:val="28"/>
           <w:rtl w:val="0"/>
         </w:rPr>
-        <w:t xml:space="preserve">Created by Dmytro </w:t>
+        <w:t xml:space="preserve">Created by Max Karpenko</w:t>
+      </w:r>
+    </w:p>
+    <w:p>
+      <w:pPr>
+        <w:spacing w:line="276" w:lineRule="auto"/>
+        <w:ind w:left="0" w:firstLine="0"/>
+        <w:rPr>
+          <w:sz w:val="28"/>
+          <w:szCs w:val="28"/>
+        </w:rPr>
+      </w:pPr>
+      <w:r>
+        <w:rPr>
+          <w:rtl w:val="0"/>
+        </w:rPr>
+      </w:r>
+    </w:p>
+    <w:p>
+      <w:pPr>
+        <w:spacing w:line="276" w:lineRule="auto"/>
+        <w:ind w:left="0" w:firstLine="0"/>
+        <w:rPr>
+          <w:sz w:val="28"/>
+          <w:szCs w:val="28"/>
+        </w:rPr>
+      </w:pPr>
+      <w:r>
+        <w:rPr>
+          <w:b w:val="1"/>
+          <w:sz w:val="28"/>
+          <w:szCs w:val="28"/>
+          <w:rtl w:val="0"/>
+        </w:rPr>
+        <w:t xml:space="preserve">Відповіді на контрольні запитання: </w:t>
       </w:r>
       <w:r>
         <w:rPr>
@@ -1005,6 +2555,17 @@
           <w:szCs w:val="28"/>
           <w:rtl w:val="0"/>
         </w:rPr>
+        <w:t xml:space="preserve">Created by Dmytro </w:t>
+      </w:r>
+      <w:r>
+        <w:rPr>
+          <w:b w:val="1"/>
+          <w:i w:val="1"/>
+          <w:color w:val="ff0000"/>
+          <w:sz w:val="28"/>
+          <w:szCs w:val="28"/>
+          <w:rtl w:val="0"/>
+        </w:rPr>
         <w:t xml:space="preserve">Onufriiev</w:t>
       </w:r>
       <w:r>
@@ -1026,6 +2587,26 @@
         <w:rPr>
           <w:rtl w:val="0"/>
         </w:rPr>
+      </w:r>
+    </w:p>
+    <w:p>
+      <w:pPr>
+        <w:spacing w:line="276" w:lineRule="auto"/>
+        <w:ind w:firstLine="0"/>
+        <w:rPr>
+          <w:b w:val="1"/>
+          <w:sz w:val="28"/>
+          <w:szCs w:val="28"/>
+        </w:rPr>
+      </w:pPr>
+      <w:r>
+        <w:rPr>
+          <w:b w:val="1"/>
+          <w:sz w:val="28"/>
+          <w:szCs w:val="28"/>
+          <w:rtl w:val="0"/>
+        </w:rPr>
+        <w:t xml:space="preserve">Висновок: </w:t>
       </w:r>
     </w:p>
     <w:sectPr>
@@ -1152,6 +2733,338 @@
   <w:abstractNum w:abstractNumId="2">
     <w:lvl w:ilvl="0">
       <w:start w:val="1"/>
+      <w:numFmt w:val="bullet"/>
+      <w:lvlText w:val="●"/>
+      <w:lvlJc w:val="left"/>
+      <w:pPr>
+        <w:ind w:left="425.19685039370086" w:hanging="360"/>
+      </w:pPr>
+      <w:rPr>
+        <w:u w:val="none"/>
+      </w:rPr>
+    </w:lvl>
+    <w:lvl w:ilvl="1">
+      <w:start w:val="1"/>
+      <w:numFmt w:val="bullet"/>
+      <w:lvlText w:val="○"/>
+      <w:lvlJc w:val="left"/>
+      <w:pPr>
+        <w:ind w:left="1440" w:hanging="360"/>
+      </w:pPr>
+      <w:rPr>
+        <w:u w:val="none"/>
+      </w:rPr>
+    </w:lvl>
+    <w:lvl w:ilvl="2">
+      <w:start w:val="1"/>
+      <w:numFmt w:val="bullet"/>
+      <w:lvlText w:val="■"/>
+      <w:lvlJc w:val="left"/>
+      <w:pPr>
+        <w:ind w:left="2160" w:hanging="360"/>
+      </w:pPr>
+      <w:rPr>
+        <w:u w:val="none"/>
+      </w:rPr>
+    </w:lvl>
+    <w:lvl w:ilvl="3">
+      <w:start w:val="1"/>
+      <w:numFmt w:val="bullet"/>
+      <w:lvlText w:val="●"/>
+      <w:lvlJc w:val="left"/>
+      <w:pPr>
+        <w:ind w:left="2880" w:hanging="360"/>
+      </w:pPr>
+      <w:rPr>
+        <w:u w:val="none"/>
+      </w:rPr>
+    </w:lvl>
+    <w:lvl w:ilvl="4">
+      <w:start w:val="1"/>
+      <w:numFmt w:val="bullet"/>
+      <w:lvlText w:val="○"/>
+      <w:lvlJc w:val="left"/>
+      <w:pPr>
+        <w:ind w:left="3600" w:hanging="360"/>
+      </w:pPr>
+      <w:rPr>
+        <w:u w:val="none"/>
+      </w:rPr>
+    </w:lvl>
+    <w:lvl w:ilvl="5">
+      <w:start w:val="1"/>
+      <w:numFmt w:val="bullet"/>
+      <w:lvlText w:val="■"/>
+      <w:lvlJc w:val="left"/>
+      <w:pPr>
+        <w:ind w:left="4320" w:hanging="360"/>
+      </w:pPr>
+      <w:rPr>
+        <w:u w:val="none"/>
+      </w:rPr>
+    </w:lvl>
+    <w:lvl w:ilvl="6">
+      <w:start w:val="1"/>
+      <w:numFmt w:val="bullet"/>
+      <w:lvlText w:val="●"/>
+      <w:lvlJc w:val="left"/>
+      <w:pPr>
+        <w:ind w:left="5040" w:hanging="360"/>
+      </w:pPr>
+      <w:rPr>
+        <w:u w:val="none"/>
+      </w:rPr>
+    </w:lvl>
+    <w:lvl w:ilvl="7">
+      <w:start w:val="1"/>
+      <w:numFmt w:val="bullet"/>
+      <w:lvlText w:val="○"/>
+      <w:lvlJc w:val="left"/>
+      <w:pPr>
+        <w:ind w:left="5760" w:hanging="360"/>
+      </w:pPr>
+      <w:rPr>
+        <w:u w:val="none"/>
+      </w:rPr>
+    </w:lvl>
+    <w:lvl w:ilvl="8">
+      <w:start w:val="1"/>
+      <w:numFmt w:val="bullet"/>
+      <w:lvlText w:val="■"/>
+      <w:lvlJc w:val="left"/>
+      <w:pPr>
+        <w:ind w:left="6480" w:hanging="360"/>
+      </w:pPr>
+      <w:rPr>
+        <w:u w:val="none"/>
+      </w:rPr>
+    </w:lvl>
+  </w:abstractNum>
+  <w:abstractNum w:abstractNumId="3">
+    <w:lvl w:ilvl="0">
+      <w:start w:val="1"/>
+      <w:numFmt w:val="decimal"/>
+      <w:lvlText w:val="%1."/>
+      <w:lvlJc w:val="left"/>
+      <w:pPr>
+        <w:ind w:left="425.19685039370086" w:hanging="360"/>
+      </w:pPr>
+      <w:rPr>
+        <w:sz w:val="28"/>
+        <w:szCs w:val="28"/>
+        <w:u w:val="none"/>
+      </w:rPr>
+    </w:lvl>
+    <w:lvl w:ilvl="1">
+      <w:start w:val="1"/>
+      <w:numFmt w:val="lowerLetter"/>
+      <w:lvlText w:val="%2."/>
+      <w:lvlJc w:val="left"/>
+      <w:pPr>
+        <w:ind w:left="1440" w:hanging="360"/>
+      </w:pPr>
+      <w:rPr>
+        <w:u w:val="none"/>
+      </w:rPr>
+    </w:lvl>
+    <w:lvl w:ilvl="2">
+      <w:start w:val="1"/>
+      <w:numFmt w:val="lowerRoman"/>
+      <w:lvlText w:val="%3."/>
+      <w:lvlJc w:val="right"/>
+      <w:pPr>
+        <w:ind w:left="2160" w:hanging="360"/>
+      </w:pPr>
+      <w:rPr>
+        <w:u w:val="none"/>
+      </w:rPr>
+    </w:lvl>
+    <w:lvl w:ilvl="3">
+      <w:start w:val="1"/>
+      <w:numFmt w:val="decimal"/>
+      <w:lvlText w:val="%4."/>
+      <w:lvlJc w:val="left"/>
+      <w:pPr>
+        <w:ind w:left="2880" w:hanging="360"/>
+      </w:pPr>
+      <w:rPr>
+        <w:u w:val="none"/>
+      </w:rPr>
+    </w:lvl>
+    <w:lvl w:ilvl="4">
+      <w:start w:val="1"/>
+      <w:numFmt w:val="lowerLetter"/>
+      <w:lvlText w:val="%5."/>
+      <w:lvlJc w:val="left"/>
+      <w:pPr>
+        <w:ind w:left="3600" w:hanging="360"/>
+      </w:pPr>
+      <w:rPr>
+        <w:u w:val="none"/>
+      </w:rPr>
+    </w:lvl>
+    <w:lvl w:ilvl="5">
+      <w:start w:val="1"/>
+      <w:numFmt w:val="lowerRoman"/>
+      <w:lvlText w:val="%6."/>
+      <w:lvlJc w:val="right"/>
+      <w:pPr>
+        <w:ind w:left="4320" w:hanging="360"/>
+      </w:pPr>
+      <w:rPr>
+        <w:u w:val="none"/>
+      </w:rPr>
+    </w:lvl>
+    <w:lvl w:ilvl="6">
+      <w:start w:val="1"/>
+      <w:numFmt w:val="decimal"/>
+      <w:lvlText w:val="%7."/>
+      <w:lvlJc w:val="left"/>
+      <w:pPr>
+        <w:ind w:left="5040" w:hanging="360"/>
+      </w:pPr>
+      <w:rPr>
+        <w:u w:val="none"/>
+      </w:rPr>
+    </w:lvl>
+    <w:lvl w:ilvl="7">
+      <w:start w:val="1"/>
+      <w:numFmt w:val="lowerLetter"/>
+      <w:lvlText w:val="%8."/>
+      <w:lvlJc w:val="left"/>
+      <w:pPr>
+        <w:ind w:left="5760" w:hanging="360"/>
+      </w:pPr>
+      <w:rPr>
+        <w:u w:val="none"/>
+      </w:rPr>
+    </w:lvl>
+    <w:lvl w:ilvl="8">
+      <w:start w:val="1"/>
+      <w:numFmt w:val="lowerRoman"/>
+      <w:lvlText w:val="%9."/>
+      <w:lvlJc w:val="right"/>
+      <w:pPr>
+        <w:ind w:left="6480" w:hanging="360"/>
+      </w:pPr>
+      <w:rPr>
+        <w:u w:val="none"/>
+      </w:rPr>
+    </w:lvl>
+  </w:abstractNum>
+  <w:abstractNum w:abstractNumId="4">
+    <w:lvl w:ilvl="0">
+      <w:start w:val="1"/>
+      <w:numFmt w:val="bullet"/>
+      <w:lvlText w:val="-"/>
+      <w:lvlJc w:val="left"/>
+      <w:pPr>
+        <w:ind w:left="720" w:hanging="360"/>
+      </w:pPr>
+      <w:rPr>
+        <w:u w:val="none"/>
+      </w:rPr>
+    </w:lvl>
+    <w:lvl w:ilvl="1">
+      <w:start w:val="1"/>
+      <w:numFmt w:val="bullet"/>
+      <w:lvlText w:val="-"/>
+      <w:lvlJc w:val="left"/>
+      <w:pPr>
+        <w:ind w:left="1440" w:hanging="360"/>
+      </w:pPr>
+      <w:rPr>
+        <w:u w:val="none"/>
+      </w:rPr>
+    </w:lvl>
+    <w:lvl w:ilvl="2">
+      <w:start w:val="1"/>
+      <w:numFmt w:val="bullet"/>
+      <w:lvlText w:val="-"/>
+      <w:lvlJc w:val="left"/>
+      <w:pPr>
+        <w:ind w:left="2160" w:hanging="360"/>
+      </w:pPr>
+      <w:rPr>
+        <w:u w:val="none"/>
+      </w:rPr>
+    </w:lvl>
+    <w:lvl w:ilvl="3">
+      <w:start w:val="1"/>
+      <w:numFmt w:val="bullet"/>
+      <w:lvlText w:val="-"/>
+      <w:lvlJc w:val="left"/>
+      <w:pPr>
+        <w:ind w:left="2880" w:hanging="360"/>
+      </w:pPr>
+      <w:rPr>
+        <w:u w:val="none"/>
+      </w:rPr>
+    </w:lvl>
+    <w:lvl w:ilvl="4">
+      <w:start w:val="1"/>
+      <w:numFmt w:val="bullet"/>
+      <w:lvlText w:val="-"/>
+      <w:lvlJc w:val="left"/>
+      <w:pPr>
+        <w:ind w:left="3600" w:hanging="360"/>
+      </w:pPr>
+      <w:rPr>
+        <w:u w:val="none"/>
+      </w:rPr>
+    </w:lvl>
+    <w:lvl w:ilvl="5">
+      <w:start w:val="1"/>
+      <w:numFmt w:val="bullet"/>
+      <w:lvlText w:val="-"/>
+      <w:lvlJc w:val="left"/>
+      <w:pPr>
+        <w:ind w:left="4320" w:hanging="360"/>
+      </w:pPr>
+      <w:rPr>
+        <w:u w:val="none"/>
+      </w:rPr>
+    </w:lvl>
+    <w:lvl w:ilvl="6">
+      <w:start w:val="1"/>
+      <w:numFmt w:val="bullet"/>
+      <w:lvlText w:val="-"/>
+      <w:lvlJc w:val="left"/>
+      <w:pPr>
+        <w:ind w:left="5040" w:hanging="360"/>
+      </w:pPr>
+      <w:rPr>
+        <w:u w:val="none"/>
+      </w:rPr>
+    </w:lvl>
+    <w:lvl w:ilvl="7">
+      <w:start w:val="1"/>
+      <w:numFmt w:val="bullet"/>
+      <w:lvlText w:val="-"/>
+      <w:lvlJc w:val="left"/>
+      <w:pPr>
+        <w:ind w:left="5760" w:hanging="360"/>
+      </w:pPr>
+      <w:rPr>
+        <w:u w:val="none"/>
+      </w:rPr>
+    </w:lvl>
+    <w:lvl w:ilvl="8">
+      <w:start w:val="1"/>
+      <w:numFmt w:val="bullet"/>
+      <w:lvlText w:val="-"/>
+      <w:lvlJc w:val="left"/>
+      <w:pPr>
+        <w:ind w:left="6480" w:hanging="360"/>
+      </w:pPr>
+      <w:rPr>
+        <w:u w:val="none"/>
+      </w:rPr>
+    </w:lvl>
+  </w:abstractNum>
+  <w:abstractNum w:abstractNumId="5">
+    <w:lvl w:ilvl="0">
+      <w:start w:val="1"/>
       <w:numFmt w:val="decimal"/>
       <w:lvlText w:val="%1."/>
       <w:lvlJc w:val="left"/>
@@ -1264,6 +3177,15 @@
   </w:num>
   <w:num w:numId="2">
     <w:abstractNumId w:val="2"/>
+  </w:num>
+  <w:num w:numId="3">
+    <w:abstractNumId w:val="3"/>
+  </w:num>
+  <w:num w:numId="4">
+    <w:abstractNumId w:val="4"/>
+  </w:num>
+  <w:num w:numId="5">
+    <w:abstractNumId w:val="5"/>
   </w:num>
 </w:numbering>
 </file>
@@ -1405,6 +3327,19 @@
       <w:sz w:val="48"/>
       <w:szCs w:val="48"/>
     </w:rPr>
+  </w:style>
+  <w:style w:type="table" w:styleId="Table1">
+    <w:basedOn w:val="TableNormal"/>
+    <w:tblPr>
+      <w:tblStyleRowBandSize w:val="1"/>
+      <w:tblStyleColBandSize w:val="1"/>
+      <w:tblCellMar>
+        <w:top w:w="100.0" w:type="dxa"/>
+        <w:left w:w="100.0" w:type="dxa"/>
+        <w:bottom w:w="100.0" w:type="dxa"/>
+        <w:right w:w="100.0" w:type="dxa"/>
+      </w:tblCellMar>
+    </w:tblPr>
   </w:style>
 </w:styles>
 </file>

</xml_diff>